<commit_message>
added bibliography class to paper_work app
</commit_message>
<xml_diff>
--- a/uploads/work_space_31/papers/user_2/paper_1/Diplom #2/Lorem_ipsum_dolor_sit_amet.docx
+++ b/uploads/work_space_31/papers/user_2/paper_1/Diplom #2/Lorem_ipsum_dolor_sit_amet.docx
@@ -8050,6 +8050,11 @@
           <w:szCs w:val="21"/>
         </w:rPr>
         <w:t>.</w:t>
+      </w:r>
+    </w:p>
+    <w:p>
+      <w:r>
+        <w:t>Hello World!</w:t>
       </w:r>
     </w:p>
     <w:sectPr>

</xml_diff>